<commit_message>
firebase + image persons naming updated
</commit_message>
<xml_diff>
--- a/naming_files.docx
+++ b/naming_files.docx
@@ -1635,11 +1635,15 @@
           <w:p>
             <w:pPr>
               <w:rPr>
-                <w:lang w:val="en-US"/>
-              </w:rPr>
-            </w:pPr>
-            <w:r>
-              <w:rPr>
+                <w:b/>
+                <w:bCs/>
+                <w:lang w:val="en-US"/>
+              </w:rPr>
+            </w:pPr>
+            <w:r>
+              <w:rPr>
+                <w:b/>
+                <w:bCs/>
                 <w:lang w:val="en-US"/>
               </w:rPr>
               <w:t>Audio</w:t>
@@ -1670,111 +1674,167 @@
                 <w:lang w:val="en-US"/>
               </w:rPr>
             </w:pPr>
-            <w:proofErr w:type="spellStart"/>
-            <w:r>
-              <w:rPr>
-                <w:lang w:val="en-US"/>
-              </w:rPr>
-              <w:t>Chirurg</w:t>
-            </w:r>
-            <w:proofErr w:type="spellEnd"/>
-          </w:p>
-        </w:tc>
-        <w:tc>
-          <w:tcPr>
-            <w:tcW w:w="4508" w:type="dxa"/>
-          </w:tcPr>
-          <w:p>
-            <w:pPr>
-              <w:rPr>
-                <w:lang w:val="en-US"/>
-              </w:rPr>
-            </w:pPr>
-            <w:r>
-              <w:rPr>
-                <w:lang w:val="en-US"/>
-              </w:rPr>
-              <w:t>Chirurg.mp3</w:t>
-            </w:r>
-          </w:p>
-        </w:tc>
-      </w:tr>
-      <w:tr>
-        <w:tc>
-          <w:tcPr>
-            <w:tcW w:w="4508" w:type="dxa"/>
-          </w:tcPr>
-          <w:p>
-            <w:pPr>
-              <w:rPr>
-                <w:lang w:val="en-US"/>
-              </w:rPr>
-            </w:pPr>
-            <w:proofErr w:type="spellStart"/>
-            <w:r>
-              <w:rPr>
-                <w:lang w:val="en-US"/>
-              </w:rPr>
-              <w:t>Verpleegkundige</w:t>
-            </w:r>
-            <w:proofErr w:type="spellEnd"/>
-          </w:p>
-        </w:tc>
-        <w:tc>
-          <w:tcPr>
-            <w:tcW w:w="4508" w:type="dxa"/>
-          </w:tcPr>
-          <w:p>
-            <w:pPr>
-              <w:rPr>
-                <w:lang w:val="en-US"/>
-              </w:rPr>
-            </w:pPr>
-            <w:r>
-              <w:rPr>
-                <w:lang w:val="en-US"/>
-              </w:rPr>
-              <w:t>Nurse.mp3</w:t>
-            </w:r>
-          </w:p>
-        </w:tc>
-      </w:tr>
-      <w:tr>
-        <w:tc>
-          <w:tcPr>
-            <w:tcW w:w="4508" w:type="dxa"/>
-          </w:tcPr>
-          <w:p>
-            <w:pPr>
-              <w:rPr>
-                <w:lang w:val="en-US"/>
-              </w:rPr>
-            </w:pPr>
-            <w:proofErr w:type="spellStart"/>
-            <w:r>
-              <w:rPr>
-                <w:lang w:val="en-US"/>
-              </w:rPr>
-              <w:t>Dokter</w:t>
-            </w:r>
-            <w:proofErr w:type="spellEnd"/>
-          </w:p>
-        </w:tc>
-        <w:tc>
-          <w:tcPr>
-            <w:tcW w:w="4508" w:type="dxa"/>
-          </w:tcPr>
-          <w:p>
-            <w:pPr>
-              <w:rPr>
-                <w:lang w:val="en-US"/>
-              </w:rPr>
-            </w:pPr>
-            <w:r>
-              <w:rPr>
-                <w:lang w:val="en-US"/>
-              </w:rPr>
-              <w:t>Doctor.mp3</w:t>
+          </w:p>
+        </w:tc>
+        <w:tc>
+          <w:tcPr>
+            <w:tcW w:w="4508" w:type="dxa"/>
+          </w:tcPr>
+          <w:p>
+            <w:pPr>
+              <w:rPr>
+                <w:lang w:val="en-US"/>
+              </w:rPr>
+            </w:pPr>
+          </w:p>
+        </w:tc>
+      </w:tr>
+      <w:tr>
+        <w:tc>
+          <w:tcPr>
+            <w:tcW w:w="4508" w:type="dxa"/>
+          </w:tcPr>
+          <w:p>
+            <w:pPr>
+              <w:rPr>
+                <w:lang w:val="en-US"/>
+              </w:rPr>
+            </w:pPr>
+            <w:proofErr w:type="spellStart"/>
+            <w:r>
+              <w:rPr>
+                <w:lang w:val="en-US"/>
+              </w:rPr>
+              <w:t>Fotodokter_text</w:t>
+            </w:r>
+            <w:proofErr w:type="spellEnd"/>
+          </w:p>
+        </w:tc>
+        <w:tc>
+          <w:tcPr>
+            <w:tcW w:w="4508" w:type="dxa"/>
+          </w:tcPr>
+          <w:p>
+            <w:pPr>
+              <w:rPr>
+                <w:lang w:val="en-US"/>
+              </w:rPr>
+            </w:pPr>
+            <w:r>
+              <w:rPr>
+                <w:lang w:val="en-US"/>
+              </w:rPr>
+              <w:t>Photo_doctor</w:t>
+            </w:r>
+            <w:r>
+              <w:rPr>
+                <w:lang w:val="en-US"/>
+              </w:rPr>
+              <w:t>_text.mp3</w:t>
+            </w:r>
+          </w:p>
+        </w:tc>
+      </w:tr>
+      <w:tr>
+        <w:tc>
+          <w:tcPr>
+            <w:tcW w:w="4508" w:type="dxa"/>
+          </w:tcPr>
+          <w:p>
+            <w:pPr>
+              <w:rPr>
+                <w:lang w:val="en-US"/>
+              </w:rPr>
+            </w:pPr>
+            <w:proofErr w:type="spellStart"/>
+            <w:r>
+              <w:rPr>
+                <w:lang w:val="en-US"/>
+              </w:rPr>
+              <w:t>kinder</w:t>
+            </w:r>
+            <w:r>
+              <w:rPr>
+                <w:lang w:val="en-US"/>
+              </w:rPr>
+              <w:t>dokter_text</w:t>
+            </w:r>
+            <w:proofErr w:type="spellEnd"/>
+          </w:p>
+        </w:tc>
+        <w:tc>
+          <w:tcPr>
+            <w:tcW w:w="4508" w:type="dxa"/>
+          </w:tcPr>
+          <w:p>
+            <w:pPr>
+              <w:rPr>
+                <w:lang w:val="en-US"/>
+              </w:rPr>
+            </w:pPr>
+            <w:r>
+              <w:rPr>
+                <w:lang w:val="en-US"/>
+              </w:rPr>
+              <w:t>Kid_doctor</w:t>
+            </w:r>
+            <w:r>
+              <w:rPr>
+                <w:lang w:val="en-US"/>
+              </w:rPr>
+              <w:t>_text.mp3</w:t>
+            </w:r>
+          </w:p>
+        </w:tc>
+      </w:tr>
+      <w:tr>
+        <w:tc>
+          <w:tcPr>
+            <w:tcW w:w="4508" w:type="dxa"/>
+          </w:tcPr>
+          <w:p>
+            <w:pPr>
+              <w:rPr>
+                <w:lang w:val="en-US"/>
+              </w:rPr>
+            </w:pPr>
+            <w:proofErr w:type="spellStart"/>
+            <w:r>
+              <w:rPr>
+                <w:lang w:val="en-US"/>
+              </w:rPr>
+              <w:t>ziekenhuisclowns</w:t>
+            </w:r>
+            <w:r>
+              <w:rPr>
+                <w:lang w:val="en-US"/>
+              </w:rPr>
+              <w:t>_text</w:t>
+            </w:r>
+            <w:proofErr w:type="spellEnd"/>
+          </w:p>
+        </w:tc>
+        <w:tc>
+          <w:tcPr>
+            <w:tcW w:w="4508" w:type="dxa"/>
+          </w:tcPr>
+          <w:p>
+            <w:pPr>
+              <w:rPr>
+                <w:lang w:val="en-US"/>
+              </w:rPr>
+            </w:pPr>
+            <w:r>
+              <w:rPr>
+                <w:lang w:val="en-US"/>
+              </w:rPr>
+              <w:t>clown</w:t>
+            </w:r>
+            <w:r>
+              <w:rPr>
+                <w:lang w:val="en-US"/>
+              </w:rPr>
+              <w:t>_text.mp3</w:t>
             </w:r>
           </w:p>
         </w:tc>
@@ -1797,72 +1857,6 @@
               </w:rPr>
               <w:t>Slaapdokter</w:t>
             </w:r>
-            <w:proofErr w:type="spellEnd"/>
-          </w:p>
-        </w:tc>
-        <w:tc>
-          <w:tcPr>
-            <w:tcW w:w="4508" w:type="dxa"/>
-          </w:tcPr>
-          <w:p>
-            <w:pPr>
-              <w:rPr>
-                <w:lang w:val="en-US"/>
-              </w:rPr>
-            </w:pPr>
-            <w:r>
-              <w:rPr>
-                <w:lang w:val="en-US"/>
-              </w:rPr>
-              <w:t>Sleep_doctor.mp3</w:t>
-            </w:r>
-          </w:p>
-        </w:tc>
-      </w:tr>
-      <w:tr>
-        <w:tc>
-          <w:tcPr>
-            <w:tcW w:w="4508" w:type="dxa"/>
-          </w:tcPr>
-          <w:p>
-            <w:pPr>
-              <w:rPr>
-                <w:lang w:val="en-US"/>
-              </w:rPr>
-            </w:pPr>
-          </w:p>
-        </w:tc>
-        <w:tc>
-          <w:tcPr>
-            <w:tcW w:w="4508" w:type="dxa"/>
-          </w:tcPr>
-          <w:p>
-            <w:pPr>
-              <w:rPr>
-                <w:lang w:val="en-US"/>
-              </w:rPr>
-            </w:pPr>
-          </w:p>
-        </w:tc>
-      </w:tr>
-      <w:tr>
-        <w:tc>
-          <w:tcPr>
-            <w:tcW w:w="4508" w:type="dxa"/>
-          </w:tcPr>
-          <w:p>
-            <w:pPr>
-              <w:rPr>
-                <w:lang w:val="en-US"/>
-              </w:rPr>
-            </w:pPr>
-            <w:proofErr w:type="spellStart"/>
-            <w:r>
-              <w:rPr>
-                <w:lang w:val="en-US"/>
-              </w:rPr>
-              <w:t>Chirurg</w:t>
-            </w:r>
             <w:r>
               <w:rPr>
                 <w:lang w:val="en-US"/>
@@ -1882,32 +1876,40 @@
                 <w:lang w:val="en-US"/>
               </w:rPr>
             </w:pPr>
-            <w:r>
-              <w:rPr>
-                <w:lang w:val="en-US"/>
-              </w:rPr>
-              <w:t>Chirurg_text.mp3</w:t>
-            </w:r>
-          </w:p>
-        </w:tc>
-      </w:tr>
-      <w:tr>
-        <w:tc>
-          <w:tcPr>
-            <w:tcW w:w="4508" w:type="dxa"/>
-          </w:tcPr>
-          <w:p>
-            <w:pPr>
-              <w:rPr>
-                <w:lang w:val="en-US"/>
-              </w:rPr>
-            </w:pPr>
-            <w:proofErr w:type="spellStart"/>
-            <w:r>
-              <w:rPr>
-                <w:lang w:val="en-US"/>
-              </w:rPr>
-              <w:t>Verpleegkundige</w:t>
+            <w:proofErr w:type="spellStart"/>
+            <w:r>
+              <w:rPr>
+                <w:lang w:val="en-US"/>
+              </w:rPr>
+              <w:t>Sleep_doctor</w:t>
+            </w:r>
+            <w:proofErr w:type="spellEnd"/>
+            <w:r>
+              <w:rPr>
+                <w:lang w:val="en-US"/>
+              </w:rPr>
+              <w:t xml:space="preserve"> _text.mp3</w:t>
+            </w:r>
+          </w:p>
+        </w:tc>
+      </w:tr>
+      <w:tr>
+        <w:tc>
+          <w:tcPr>
+            <w:tcW w:w="4508" w:type="dxa"/>
+          </w:tcPr>
+          <w:p>
+            <w:pPr>
+              <w:rPr>
+                <w:lang w:val="en-US"/>
+              </w:rPr>
+            </w:pPr>
+            <w:proofErr w:type="spellStart"/>
+            <w:r>
+              <w:rPr>
+                <w:lang w:val="en-US"/>
+              </w:rPr>
+              <w:t>Verpleedkundige_text</w:t>
             </w:r>
             <w:proofErr w:type="spellEnd"/>
           </w:p>
@@ -1947,27 +1949,330 @@
               <w:rPr>
                 <w:lang w:val="en-US"/>
               </w:rPr>
-              <w:t>Dokter</w:t>
-            </w:r>
-            <w:proofErr w:type="spellEnd"/>
-          </w:p>
-        </w:tc>
-        <w:tc>
-          <w:tcPr>
-            <w:tcW w:w="4508" w:type="dxa"/>
-          </w:tcPr>
-          <w:p>
-            <w:pPr>
-              <w:rPr>
-                <w:lang w:val="en-US"/>
-              </w:rPr>
-            </w:pPr>
-            <w:r>
-              <w:rPr>
-                <w:lang w:val="en-US"/>
-              </w:rPr>
-              <w:t>Doctor_text.mp3</w:t>
-            </w:r>
+              <w:t>Spelbegeleider_text</w:t>
+            </w:r>
+            <w:proofErr w:type="spellEnd"/>
+          </w:p>
+        </w:tc>
+        <w:tc>
+          <w:tcPr>
+            <w:tcW w:w="4508" w:type="dxa"/>
+          </w:tcPr>
+          <w:p>
+            <w:pPr>
+              <w:rPr>
+                <w:lang w:val="en-US"/>
+              </w:rPr>
+            </w:pPr>
+            <w:r>
+              <w:rPr>
+                <w:lang w:val="en-US"/>
+              </w:rPr>
+              <w:t>Game_leader_text.mp3</w:t>
+            </w:r>
+          </w:p>
+        </w:tc>
+      </w:tr>
+      <w:tr>
+        <w:tc>
+          <w:tcPr>
+            <w:tcW w:w="4508" w:type="dxa"/>
+          </w:tcPr>
+          <w:p>
+            <w:pPr>
+              <w:rPr>
+                <w:lang w:val="en-US"/>
+              </w:rPr>
+            </w:pPr>
+            <w:proofErr w:type="spellStart"/>
+            <w:r>
+              <w:rPr>
+                <w:lang w:val="en-US"/>
+              </w:rPr>
+              <w:t>Kinderpsycholoog</w:t>
+            </w:r>
+            <w:r>
+              <w:rPr>
+                <w:lang w:val="en-US"/>
+              </w:rPr>
+              <w:t>_text</w:t>
+            </w:r>
+            <w:proofErr w:type="spellEnd"/>
+          </w:p>
+        </w:tc>
+        <w:tc>
+          <w:tcPr>
+            <w:tcW w:w="4508" w:type="dxa"/>
+          </w:tcPr>
+          <w:p>
+            <w:pPr>
+              <w:rPr>
+                <w:lang w:val="en-US"/>
+              </w:rPr>
+            </w:pPr>
+            <w:r>
+              <w:rPr>
+                <w:lang w:val="en-US"/>
+              </w:rPr>
+              <w:t>Kid_psychology_text.mp3</w:t>
+            </w:r>
+          </w:p>
+        </w:tc>
+      </w:tr>
+      <w:tr>
+        <w:tc>
+          <w:tcPr>
+            <w:tcW w:w="4508" w:type="dxa"/>
+          </w:tcPr>
+          <w:p>
+            <w:pPr>
+              <w:rPr>
+                <w:b/>
+                <w:bCs/>
+                <w:lang w:val="en-US"/>
+              </w:rPr>
+            </w:pPr>
+          </w:p>
+        </w:tc>
+        <w:tc>
+          <w:tcPr>
+            <w:tcW w:w="4508" w:type="dxa"/>
+          </w:tcPr>
+          <w:p>
+            <w:pPr>
+              <w:rPr>
+                <w:lang w:val="en-US"/>
+              </w:rPr>
+            </w:pPr>
+          </w:p>
+        </w:tc>
+      </w:tr>
+      <w:tr>
+        <w:trPr>
+          <w:trHeight w:val="413"/>
+        </w:trPr>
+        <w:tc>
+          <w:tcPr>
+            <w:tcW w:w="4508" w:type="dxa"/>
+          </w:tcPr>
+          <w:p>
+            <w:pPr>
+              <w:rPr>
+                <w:b/>
+                <w:bCs/>
+                <w:lang w:val="en-US"/>
+              </w:rPr>
+            </w:pPr>
+            <w:r>
+              <w:rPr>
+                <w:b/>
+                <w:bCs/>
+                <w:lang w:val="en-US"/>
+              </w:rPr>
+              <w:t>Image</w:t>
+            </w:r>
+          </w:p>
+        </w:tc>
+        <w:tc>
+          <w:tcPr>
+            <w:tcW w:w="4508" w:type="dxa"/>
+          </w:tcPr>
+          <w:p>
+            <w:pPr>
+              <w:rPr>
+                <w:b/>
+                <w:bCs/>
+                <w:lang w:val="en-US"/>
+              </w:rPr>
+            </w:pPr>
+            <w:r>
+              <w:rPr>
+                <w:b/>
+                <w:bCs/>
+                <w:lang w:val="en-US"/>
+              </w:rPr>
+              <w:t>jpg</w:t>
+            </w:r>
+          </w:p>
+        </w:tc>
+      </w:tr>
+      <w:tr>
+        <w:tc>
+          <w:tcPr>
+            <w:tcW w:w="4508" w:type="dxa"/>
+          </w:tcPr>
+          <w:p>
+            <w:pPr>
+              <w:rPr>
+                <w:lang w:val="en-US"/>
+              </w:rPr>
+            </w:pPr>
+            <w:proofErr w:type="spellStart"/>
+            <w:r>
+              <w:rPr>
+                <w:lang w:val="en-US"/>
+              </w:rPr>
+              <w:t>Fotodokter_</w:t>
+            </w:r>
+            <w:r>
+              <w:rPr>
+                <w:lang w:val="en-US"/>
+              </w:rPr>
+              <w:t>image</w:t>
+            </w:r>
+            <w:proofErr w:type="spellEnd"/>
+          </w:p>
+        </w:tc>
+        <w:tc>
+          <w:tcPr>
+            <w:tcW w:w="4508" w:type="dxa"/>
+          </w:tcPr>
+          <w:p>
+            <w:pPr>
+              <w:rPr>
+                <w:lang w:val="en-US"/>
+              </w:rPr>
+            </w:pPr>
+            <w:proofErr w:type="spellStart"/>
+            <w:r>
+              <w:rPr>
+                <w:lang w:val="en-US"/>
+              </w:rPr>
+              <w:t>Photo_doctor_image</w:t>
+            </w:r>
+            <w:proofErr w:type="spellEnd"/>
+          </w:p>
+        </w:tc>
+      </w:tr>
+      <w:tr>
+        <w:tc>
+          <w:tcPr>
+            <w:tcW w:w="4508" w:type="dxa"/>
+          </w:tcPr>
+          <w:p>
+            <w:pPr>
+              <w:rPr>
+                <w:lang w:val="en-US"/>
+              </w:rPr>
+            </w:pPr>
+            <w:proofErr w:type="spellStart"/>
+            <w:r>
+              <w:rPr>
+                <w:lang w:val="en-US"/>
+              </w:rPr>
+              <w:t>kinderdokter</w:t>
+            </w:r>
+            <w:proofErr w:type="spellEnd"/>
+            <w:r>
+              <w:rPr>
+                <w:lang w:val="en-US"/>
+              </w:rPr>
+              <w:t>_</w:t>
+            </w:r>
+            <w:r>
+              <w:rPr>
+                <w:lang w:val="en-US"/>
+              </w:rPr>
+              <w:t xml:space="preserve"> </w:t>
+            </w:r>
+            <w:r>
+              <w:rPr>
+                <w:lang w:val="en-US"/>
+              </w:rPr>
+              <w:t>image</w:t>
+            </w:r>
+          </w:p>
+        </w:tc>
+        <w:tc>
+          <w:tcPr>
+            <w:tcW w:w="4508" w:type="dxa"/>
+          </w:tcPr>
+          <w:p>
+            <w:pPr>
+              <w:rPr>
+                <w:lang w:val="en-US"/>
+              </w:rPr>
+            </w:pPr>
+            <w:proofErr w:type="spellStart"/>
+            <w:r>
+              <w:rPr>
+                <w:lang w:val="en-US"/>
+              </w:rPr>
+              <w:t>Kid_doctor_image</w:t>
+            </w:r>
+            <w:proofErr w:type="spellEnd"/>
+          </w:p>
+        </w:tc>
+      </w:tr>
+      <w:tr>
+        <w:tc>
+          <w:tcPr>
+            <w:tcW w:w="4508" w:type="dxa"/>
+          </w:tcPr>
+          <w:p>
+            <w:pPr>
+              <w:rPr>
+                <w:lang w:val="en-US"/>
+              </w:rPr>
+            </w:pPr>
+            <w:proofErr w:type="spellStart"/>
+            <w:r>
+              <w:rPr>
+                <w:lang w:val="en-US"/>
+              </w:rPr>
+              <w:t>ziekenhuisclowns</w:t>
+            </w:r>
+            <w:proofErr w:type="spellEnd"/>
+            <w:r>
+              <w:rPr>
+                <w:lang w:val="en-US"/>
+              </w:rPr>
+              <w:t>_</w:t>
+            </w:r>
+            <w:r>
+              <w:rPr>
+                <w:lang w:val="en-US"/>
+              </w:rPr>
+              <w:t xml:space="preserve"> </w:t>
+            </w:r>
+            <w:r>
+              <w:rPr>
+                <w:lang w:val="en-US"/>
+              </w:rPr>
+              <w:t>image</w:t>
+            </w:r>
+          </w:p>
+        </w:tc>
+        <w:tc>
+          <w:tcPr>
+            <w:tcW w:w="4508" w:type="dxa"/>
+          </w:tcPr>
+          <w:p>
+            <w:pPr>
+              <w:rPr>
+                <w:lang w:val="en-US"/>
+              </w:rPr>
+            </w:pPr>
+            <w:proofErr w:type="spellStart"/>
+            <w:r>
+              <w:rPr>
+                <w:lang w:val="en-US"/>
+              </w:rPr>
+              <w:t>clown_text</w:t>
+            </w:r>
+            <w:r>
+              <w:rPr>
+                <w:lang w:val="en-US"/>
+              </w:rPr>
+              <w:t>_</w:t>
+            </w:r>
+            <w:r>
+              <w:rPr>
+                <w:lang w:val="en-US"/>
+              </w:rPr>
+              <w:t>image</w:t>
+            </w:r>
+            <w:proofErr w:type="spellEnd"/>
           </w:p>
         </w:tc>
       </w:tr>
@@ -1990,6 +2295,21 @@
               <w:t>Slaapdokter</w:t>
             </w:r>
             <w:proofErr w:type="spellEnd"/>
+            <w:r>
+              <w:rPr>
+                <w:lang w:val="en-US"/>
+              </w:rPr>
+              <w:t>_</w:t>
+            </w:r>
+            <w:r>
+              <w:t xml:space="preserve"> </w:t>
+            </w:r>
+            <w:r>
+              <w:rPr>
+                <w:lang w:val="en-US"/>
+              </w:rPr>
+              <w:t>image</w:t>
+            </w:r>
           </w:p>
         </w:tc>
         <w:tc>
@@ -2014,158 +2334,190 @@
               <w:rPr>
                 <w:lang w:val="en-US"/>
               </w:rPr>
+              <w:t xml:space="preserve"> _image</w:t>
+            </w:r>
+          </w:p>
+        </w:tc>
+      </w:tr>
+      <w:tr>
+        <w:tc>
+          <w:tcPr>
+            <w:tcW w:w="4508" w:type="dxa"/>
+          </w:tcPr>
+          <w:p>
+            <w:pPr>
+              <w:rPr>
+                <w:lang w:val="en-US"/>
+              </w:rPr>
+            </w:pPr>
+            <w:proofErr w:type="spellStart"/>
+            <w:r>
+              <w:rPr>
+                <w:lang w:val="en-US"/>
+              </w:rPr>
+              <w:t>Verpleedkundige</w:t>
+            </w:r>
+            <w:proofErr w:type="spellEnd"/>
+            <w:r>
+              <w:rPr>
+                <w:lang w:val="en-US"/>
+              </w:rPr>
+              <w:t>_</w:t>
+            </w:r>
+            <w:r>
+              <w:rPr>
+                <w:lang w:val="en-US"/>
+              </w:rPr>
               <w:t xml:space="preserve"> </w:t>
             </w:r>
             <w:r>
               <w:rPr>
                 <w:lang w:val="en-US"/>
               </w:rPr>
-              <w:t>_text</w:t>
-            </w:r>
-            <w:r>
-              <w:rPr>
-                <w:lang w:val="en-US"/>
-              </w:rPr>
-              <w:t>.</w:t>
-            </w:r>
-            <w:r>
-              <w:rPr>
-                <w:lang w:val="en-US"/>
-              </w:rPr>
-              <w:t>mp3</w:t>
-            </w:r>
-          </w:p>
-        </w:tc>
-      </w:tr>
-      <w:tr>
-        <w:tc>
-          <w:tcPr>
-            <w:tcW w:w="4508" w:type="dxa"/>
-          </w:tcPr>
-          <w:p>
-            <w:pPr>
-              <w:rPr>
-                <w:lang w:val="en-US"/>
-              </w:rPr>
-            </w:pPr>
-          </w:p>
-        </w:tc>
-        <w:tc>
-          <w:tcPr>
-            <w:tcW w:w="4508" w:type="dxa"/>
-          </w:tcPr>
-          <w:p>
-            <w:pPr>
-              <w:rPr>
-                <w:lang w:val="en-US"/>
-              </w:rPr>
-            </w:pPr>
-          </w:p>
-        </w:tc>
-      </w:tr>
-      <w:tr>
-        <w:tc>
-          <w:tcPr>
-            <w:tcW w:w="4508" w:type="dxa"/>
-          </w:tcPr>
-          <w:p>
-            <w:pPr>
-              <w:rPr>
-                <w:lang w:val="en-US"/>
-              </w:rPr>
-            </w:pPr>
-          </w:p>
-        </w:tc>
-        <w:tc>
-          <w:tcPr>
-            <w:tcW w:w="4508" w:type="dxa"/>
-          </w:tcPr>
-          <w:p>
-            <w:pPr>
-              <w:rPr>
-                <w:lang w:val="en-US"/>
-              </w:rPr>
-            </w:pPr>
-          </w:p>
-        </w:tc>
-      </w:tr>
-      <w:tr>
-        <w:tc>
-          <w:tcPr>
-            <w:tcW w:w="4508" w:type="dxa"/>
-          </w:tcPr>
-          <w:p>
-            <w:pPr>
-              <w:rPr>
-                <w:lang w:val="en-US"/>
-              </w:rPr>
-            </w:pPr>
-          </w:p>
-        </w:tc>
-        <w:tc>
-          <w:tcPr>
-            <w:tcW w:w="4508" w:type="dxa"/>
-          </w:tcPr>
-          <w:p>
-            <w:pPr>
-              <w:rPr>
-                <w:lang w:val="en-US"/>
-              </w:rPr>
-            </w:pPr>
-          </w:p>
-        </w:tc>
-      </w:tr>
-      <w:tr>
-        <w:tc>
-          <w:tcPr>
-            <w:tcW w:w="4508" w:type="dxa"/>
-          </w:tcPr>
-          <w:p>
-            <w:pPr>
-              <w:rPr>
-                <w:lang w:val="en-US"/>
-              </w:rPr>
-            </w:pPr>
-          </w:p>
-        </w:tc>
-        <w:tc>
-          <w:tcPr>
-            <w:tcW w:w="4508" w:type="dxa"/>
-          </w:tcPr>
-          <w:p>
-            <w:pPr>
-              <w:rPr>
-                <w:lang w:val="en-US"/>
-              </w:rPr>
-            </w:pPr>
-          </w:p>
-        </w:tc>
-      </w:tr>
-      <w:tr>
-        <w:tc>
-          <w:tcPr>
-            <w:tcW w:w="4508" w:type="dxa"/>
-          </w:tcPr>
-          <w:p>
-            <w:pPr>
-              <w:rPr>
-                <w:lang w:val="en-US"/>
-              </w:rPr>
-            </w:pPr>
+              <w:t>image</w:t>
+            </w:r>
+          </w:p>
+        </w:tc>
+        <w:tc>
+          <w:tcPr>
+            <w:tcW w:w="4508" w:type="dxa"/>
+          </w:tcPr>
+          <w:p>
+            <w:pPr>
+              <w:rPr>
+                <w:lang w:val="en-US"/>
+              </w:rPr>
+            </w:pPr>
+            <w:proofErr w:type="spellStart"/>
+            <w:r>
+              <w:rPr>
+                <w:lang w:val="en-US"/>
+              </w:rPr>
+              <w:t>Nurse_image</w:t>
+            </w:r>
+            <w:proofErr w:type="spellEnd"/>
+          </w:p>
+        </w:tc>
+      </w:tr>
+      <w:tr>
+        <w:tc>
+          <w:tcPr>
+            <w:tcW w:w="4508" w:type="dxa"/>
+          </w:tcPr>
+          <w:p>
+            <w:pPr>
+              <w:rPr>
+                <w:lang w:val="en-US"/>
+              </w:rPr>
+            </w:pPr>
+            <w:proofErr w:type="spellStart"/>
+            <w:r>
+              <w:rPr>
+                <w:lang w:val="en-US"/>
+              </w:rPr>
+              <w:t>Spelbegeleider</w:t>
+            </w:r>
+            <w:proofErr w:type="spellEnd"/>
+            <w:r>
+              <w:rPr>
+                <w:lang w:val="en-US"/>
+              </w:rPr>
+              <w:t>_</w:t>
+            </w:r>
+            <w:r>
+              <w:rPr>
+                <w:lang w:val="en-US"/>
+              </w:rPr>
+              <w:t xml:space="preserve"> </w:t>
+            </w:r>
+            <w:r>
+              <w:rPr>
+                <w:lang w:val="en-US"/>
+              </w:rPr>
+              <w:t>image</w:t>
+            </w:r>
+          </w:p>
+        </w:tc>
+        <w:tc>
+          <w:tcPr>
+            <w:tcW w:w="4508" w:type="dxa"/>
+          </w:tcPr>
+          <w:p>
+            <w:pPr>
+              <w:rPr>
+                <w:lang w:val="en-US"/>
+              </w:rPr>
+            </w:pPr>
+            <w:proofErr w:type="spellStart"/>
+            <w:r>
+              <w:rPr>
+                <w:lang w:val="en-US"/>
+              </w:rPr>
+              <w:t>Game_leader_image</w:t>
+            </w:r>
             <w:bookmarkStart w:id="0" w:name="_GoBack"/>
             <w:bookmarkEnd w:id="0"/>
-          </w:p>
-        </w:tc>
-        <w:tc>
-          <w:tcPr>
-            <w:tcW w:w="4508" w:type="dxa"/>
-          </w:tcPr>
-          <w:p>
-            <w:pPr>
-              <w:rPr>
-                <w:lang w:val="en-US"/>
-              </w:rPr>
-            </w:pPr>
+            <w:proofErr w:type="spellEnd"/>
+          </w:p>
+        </w:tc>
+      </w:tr>
+      <w:tr>
+        <w:tc>
+          <w:tcPr>
+            <w:tcW w:w="4508" w:type="dxa"/>
+          </w:tcPr>
+          <w:p>
+            <w:pPr>
+              <w:rPr>
+                <w:lang w:val="en-US"/>
+              </w:rPr>
+            </w:pPr>
+            <w:proofErr w:type="spellStart"/>
+            <w:r>
+              <w:rPr>
+                <w:lang w:val="en-US"/>
+              </w:rPr>
+              <w:t>Kinderpsycholoog</w:t>
+            </w:r>
+            <w:proofErr w:type="spellEnd"/>
+            <w:r>
+              <w:rPr>
+                <w:lang w:val="en-US"/>
+              </w:rPr>
+              <w:t>_</w:t>
+            </w:r>
+            <w:r>
+              <w:rPr>
+                <w:lang w:val="en-US"/>
+              </w:rPr>
+              <w:t xml:space="preserve"> </w:t>
+            </w:r>
+            <w:r>
+              <w:rPr>
+                <w:lang w:val="en-US"/>
+              </w:rPr>
+              <w:t>image</w:t>
+            </w:r>
+          </w:p>
+        </w:tc>
+        <w:tc>
+          <w:tcPr>
+            <w:tcW w:w="4508" w:type="dxa"/>
+          </w:tcPr>
+          <w:p>
+            <w:pPr>
+              <w:rPr>
+                <w:lang w:val="en-US"/>
+              </w:rPr>
+            </w:pPr>
+            <w:proofErr w:type="spellStart"/>
+            <w:r>
+              <w:rPr>
+                <w:lang w:val="en-US"/>
+              </w:rPr>
+              <w:t>Kid_psychology_image</w:t>
+            </w:r>
+            <w:proofErr w:type="spellEnd"/>
           </w:p>
         </w:tc>
       </w:tr>
@@ -2310,6 +2662,7 @@
     <w:lsdException w:name="HTML Sample" w:semiHidden="1" w:unhideWhenUsed="1"/>
     <w:lsdException w:name="HTML Typewriter" w:semiHidden="1" w:unhideWhenUsed="1"/>
     <w:lsdException w:name="HTML Variable" w:semiHidden="1" w:unhideWhenUsed="1"/>
+    <w:lsdException w:name="Normal Table" w:semiHidden="1" w:unhideWhenUsed="1"/>
     <w:lsdException w:name="annotation subject" w:semiHidden="1" w:unhideWhenUsed="1"/>
     <w:lsdException w:name="No List" w:semiHidden="1" w:unhideWhenUsed="1"/>
     <w:lsdException w:name="Outline List 1" w:semiHidden="1" w:unhideWhenUsed="1"/>
@@ -2355,9 +2708,11 @@
     <w:lsdException w:name="Table Subtle 1" w:semiHidden="1" w:unhideWhenUsed="1"/>
     <w:lsdException w:name="Table Subtle 2" w:semiHidden="1" w:unhideWhenUsed="1"/>
     <w:lsdException w:name="Table Web 1" w:semiHidden="1" w:unhideWhenUsed="1"/>
+    <w:lsdException w:name="Table Web 2" w:semiHidden="1" w:unhideWhenUsed="1"/>
     <w:lsdException w:name="Table Web 3" w:semiHidden="1" w:unhideWhenUsed="1"/>
     <w:lsdException w:name="Balloon Text" w:semiHidden="1" w:unhideWhenUsed="1"/>
     <w:lsdException w:name="Table Grid" w:uiPriority="39"/>
+    <w:lsdException w:name="Table Theme" w:semiHidden="1" w:unhideWhenUsed="1"/>
     <w:lsdException w:name="Placeholder Text" w:semiHidden="1"/>
     <w:lsdException w:name="No Spacing" w:uiPriority="1" w:qFormat="1"/>
     <w:lsdException w:name="Light Shading" w:uiPriority="60"/>
@@ -2587,6 +2942,7 @@
   <w:style w:type="character" w:default="1" w:styleId="Standaardalinea-lettertype">
     <w:name w:val="Default Paragraph Font"/>
     <w:uiPriority w:val="1"/>
+    <w:semiHidden/>
     <w:unhideWhenUsed/>
   </w:style>
   <w:style w:type="table" w:default="1" w:styleId="Standaardtabel">

</xml_diff>

<commit_message>
7 doctors in menu page, horizontaal scroll
</commit_message>
<xml_diff>
--- a/naming_files.docx
+++ b/naming_files.docx
@@ -1751,13 +1751,7 @@
               <w:rPr>
                 <w:lang w:val="en-US"/>
               </w:rPr>
-              <w:t>kinder</w:t>
-            </w:r>
-            <w:r>
-              <w:rPr>
-                <w:lang w:val="en-US"/>
-              </w:rPr>
-              <w:t>dokter_text</w:t>
+              <w:t>kinderdokter_text</w:t>
             </w:r>
             <w:proofErr w:type="spellEnd"/>
           </w:p>
@@ -1803,13 +1797,7 @@
               <w:rPr>
                 <w:lang w:val="en-US"/>
               </w:rPr>
-              <w:t>ziekenhuisclowns</w:t>
-            </w:r>
-            <w:r>
-              <w:rPr>
-                <w:lang w:val="en-US"/>
-              </w:rPr>
-              <w:t>_text</w:t>
+              <w:t>ziekenhuisclowns_text</w:t>
             </w:r>
             <w:proofErr w:type="spellEnd"/>
           </w:p>
@@ -2112,348 +2100,135 @@
               <w:rPr>
                 <w:lang w:val="en-US"/>
               </w:rPr>
-              <w:t>Fotodokter_</w:t>
+              <w:t>Fotodokter_image</w:t>
+            </w:r>
+            <w:proofErr w:type="spellEnd"/>
+          </w:p>
+        </w:tc>
+        <w:tc>
+          <w:tcPr>
+            <w:tcW w:w="4508" w:type="dxa"/>
+          </w:tcPr>
+          <w:p>
+            <w:pPr>
+              <w:rPr>
+                <w:lang w:val="en-US"/>
+              </w:rPr>
+            </w:pPr>
+            <w:proofErr w:type="spellStart"/>
+            <w:r>
+              <w:rPr>
+                <w:lang w:val="en-US"/>
+              </w:rPr>
+              <w:t>Photo_doctor_image</w:t>
+            </w:r>
+            <w:proofErr w:type="spellEnd"/>
+          </w:p>
+        </w:tc>
+      </w:tr>
+      <w:tr>
+        <w:tc>
+          <w:tcPr>
+            <w:tcW w:w="4508" w:type="dxa"/>
+          </w:tcPr>
+          <w:p>
+            <w:pPr>
+              <w:rPr>
+                <w:lang w:val="en-US"/>
+              </w:rPr>
+            </w:pPr>
+            <w:proofErr w:type="spellStart"/>
+            <w:r>
+              <w:rPr>
+                <w:lang w:val="en-US"/>
+              </w:rPr>
+              <w:t>kinderdokter</w:t>
+            </w:r>
+            <w:proofErr w:type="spellEnd"/>
+            <w:r>
+              <w:rPr>
+                <w:lang w:val="en-US"/>
+              </w:rPr>
+              <w:t>_ image</w:t>
+            </w:r>
+          </w:p>
+        </w:tc>
+        <w:tc>
+          <w:tcPr>
+            <w:tcW w:w="4508" w:type="dxa"/>
+          </w:tcPr>
+          <w:p>
+            <w:pPr>
+              <w:rPr>
+                <w:lang w:val="en-US"/>
+              </w:rPr>
+            </w:pPr>
+            <w:proofErr w:type="spellStart"/>
+            <w:r>
+              <w:rPr>
+                <w:lang w:val="en-US"/>
+              </w:rPr>
+              <w:t>Kid_doctor_image</w:t>
+            </w:r>
+            <w:proofErr w:type="spellEnd"/>
+          </w:p>
+        </w:tc>
+      </w:tr>
+      <w:tr>
+        <w:tc>
+          <w:tcPr>
+            <w:tcW w:w="4508" w:type="dxa"/>
+          </w:tcPr>
+          <w:p>
+            <w:pPr>
+              <w:rPr>
+                <w:lang w:val="en-US"/>
+              </w:rPr>
+            </w:pPr>
+            <w:proofErr w:type="spellStart"/>
+            <w:r>
+              <w:rPr>
+                <w:lang w:val="en-US"/>
+              </w:rPr>
+              <w:t>ziekenhuisclowns</w:t>
+            </w:r>
+            <w:proofErr w:type="spellEnd"/>
+            <w:r>
+              <w:rPr>
+                <w:lang w:val="en-US"/>
+              </w:rPr>
+              <w:t>_ image</w:t>
+            </w:r>
+          </w:p>
+        </w:tc>
+        <w:tc>
+          <w:tcPr>
+            <w:tcW w:w="4508" w:type="dxa"/>
+          </w:tcPr>
+          <w:p>
+            <w:pPr>
+              <w:rPr>
+                <w:lang w:val="en-US"/>
+              </w:rPr>
+            </w:pPr>
+            <w:proofErr w:type="spellStart"/>
+            <w:r>
+              <w:rPr>
+                <w:lang w:val="en-US"/>
+              </w:rPr>
+              <w:t>clown</w:t>
+            </w:r>
+            <w:r>
+              <w:rPr>
+                <w:lang w:val="en-US"/>
+              </w:rPr>
+              <w:t>_</w:t>
             </w:r>
             <w:r>
               <w:rPr>
                 <w:lang w:val="en-US"/>
               </w:rPr>
               <w:t>image</w:t>
-            </w:r>
-            <w:proofErr w:type="spellEnd"/>
-          </w:p>
-        </w:tc>
-        <w:tc>
-          <w:tcPr>
-            <w:tcW w:w="4508" w:type="dxa"/>
-          </w:tcPr>
-          <w:p>
-            <w:pPr>
-              <w:rPr>
-                <w:lang w:val="en-US"/>
-              </w:rPr>
-            </w:pPr>
-            <w:proofErr w:type="spellStart"/>
-            <w:r>
-              <w:rPr>
-                <w:lang w:val="en-US"/>
-              </w:rPr>
-              <w:t>Photo_doctor_image</w:t>
-            </w:r>
-            <w:proofErr w:type="spellEnd"/>
-          </w:p>
-        </w:tc>
-      </w:tr>
-      <w:tr>
-        <w:tc>
-          <w:tcPr>
-            <w:tcW w:w="4508" w:type="dxa"/>
-          </w:tcPr>
-          <w:p>
-            <w:pPr>
-              <w:rPr>
-                <w:lang w:val="en-US"/>
-              </w:rPr>
-            </w:pPr>
-            <w:proofErr w:type="spellStart"/>
-            <w:r>
-              <w:rPr>
-                <w:lang w:val="en-US"/>
-              </w:rPr>
-              <w:t>kinderdokter</w:t>
-            </w:r>
-            <w:proofErr w:type="spellEnd"/>
-            <w:r>
-              <w:rPr>
-                <w:lang w:val="en-US"/>
-              </w:rPr>
-              <w:t>_</w:t>
-            </w:r>
-            <w:r>
-              <w:rPr>
-                <w:lang w:val="en-US"/>
-              </w:rPr>
-              <w:t xml:space="preserve"> </w:t>
-            </w:r>
-            <w:r>
-              <w:rPr>
-                <w:lang w:val="en-US"/>
-              </w:rPr>
-              <w:t>image</w:t>
-            </w:r>
-          </w:p>
-        </w:tc>
-        <w:tc>
-          <w:tcPr>
-            <w:tcW w:w="4508" w:type="dxa"/>
-          </w:tcPr>
-          <w:p>
-            <w:pPr>
-              <w:rPr>
-                <w:lang w:val="en-US"/>
-              </w:rPr>
-            </w:pPr>
-            <w:proofErr w:type="spellStart"/>
-            <w:r>
-              <w:rPr>
-                <w:lang w:val="en-US"/>
-              </w:rPr>
-              <w:t>Kid_doctor_image</w:t>
-            </w:r>
-            <w:proofErr w:type="spellEnd"/>
-          </w:p>
-        </w:tc>
-      </w:tr>
-      <w:tr>
-        <w:tc>
-          <w:tcPr>
-            <w:tcW w:w="4508" w:type="dxa"/>
-          </w:tcPr>
-          <w:p>
-            <w:pPr>
-              <w:rPr>
-                <w:lang w:val="en-US"/>
-              </w:rPr>
-            </w:pPr>
-            <w:proofErr w:type="spellStart"/>
-            <w:r>
-              <w:rPr>
-                <w:lang w:val="en-US"/>
-              </w:rPr>
-              <w:t>ziekenhuisclowns</w:t>
-            </w:r>
-            <w:proofErr w:type="spellEnd"/>
-            <w:r>
-              <w:rPr>
-                <w:lang w:val="en-US"/>
-              </w:rPr>
-              <w:t>_</w:t>
-            </w:r>
-            <w:r>
-              <w:rPr>
-                <w:lang w:val="en-US"/>
-              </w:rPr>
-              <w:t xml:space="preserve"> </w:t>
-            </w:r>
-            <w:r>
-              <w:rPr>
-                <w:lang w:val="en-US"/>
-              </w:rPr>
-              <w:t>image</w:t>
-            </w:r>
-          </w:p>
-        </w:tc>
-        <w:tc>
-          <w:tcPr>
-            <w:tcW w:w="4508" w:type="dxa"/>
-          </w:tcPr>
-          <w:p>
-            <w:pPr>
-              <w:rPr>
-                <w:lang w:val="en-US"/>
-              </w:rPr>
-            </w:pPr>
-            <w:proofErr w:type="spellStart"/>
-            <w:r>
-              <w:rPr>
-                <w:lang w:val="en-US"/>
-              </w:rPr>
-              <w:t>clown_text</w:t>
-            </w:r>
-            <w:r>
-              <w:rPr>
-                <w:lang w:val="en-US"/>
-              </w:rPr>
-              <w:t>_</w:t>
-            </w:r>
-            <w:r>
-              <w:rPr>
-                <w:lang w:val="en-US"/>
-              </w:rPr>
-              <w:t>image</w:t>
-            </w:r>
-            <w:proofErr w:type="spellEnd"/>
-          </w:p>
-        </w:tc>
-      </w:tr>
-      <w:tr>
-        <w:tc>
-          <w:tcPr>
-            <w:tcW w:w="4508" w:type="dxa"/>
-          </w:tcPr>
-          <w:p>
-            <w:pPr>
-              <w:rPr>
-                <w:lang w:val="en-US"/>
-              </w:rPr>
-            </w:pPr>
-            <w:proofErr w:type="spellStart"/>
-            <w:r>
-              <w:rPr>
-                <w:lang w:val="en-US"/>
-              </w:rPr>
-              <w:t>Slaapdokter</w:t>
-            </w:r>
-            <w:proofErr w:type="spellEnd"/>
-            <w:r>
-              <w:rPr>
-                <w:lang w:val="en-US"/>
-              </w:rPr>
-              <w:t>_</w:t>
-            </w:r>
-            <w:r>
-              <w:t xml:space="preserve"> </w:t>
-            </w:r>
-            <w:r>
-              <w:rPr>
-                <w:lang w:val="en-US"/>
-              </w:rPr>
-              <w:t>image</w:t>
-            </w:r>
-          </w:p>
-        </w:tc>
-        <w:tc>
-          <w:tcPr>
-            <w:tcW w:w="4508" w:type="dxa"/>
-          </w:tcPr>
-          <w:p>
-            <w:pPr>
-              <w:rPr>
-                <w:lang w:val="en-US"/>
-              </w:rPr>
-            </w:pPr>
-            <w:proofErr w:type="spellStart"/>
-            <w:r>
-              <w:rPr>
-                <w:lang w:val="en-US"/>
-              </w:rPr>
-              <w:t>Sleep_doctor</w:t>
-            </w:r>
-            <w:proofErr w:type="spellEnd"/>
-            <w:r>
-              <w:rPr>
-                <w:lang w:val="en-US"/>
-              </w:rPr>
-              <w:t xml:space="preserve"> _image</w:t>
-            </w:r>
-          </w:p>
-        </w:tc>
-      </w:tr>
-      <w:tr>
-        <w:tc>
-          <w:tcPr>
-            <w:tcW w:w="4508" w:type="dxa"/>
-          </w:tcPr>
-          <w:p>
-            <w:pPr>
-              <w:rPr>
-                <w:lang w:val="en-US"/>
-              </w:rPr>
-            </w:pPr>
-            <w:proofErr w:type="spellStart"/>
-            <w:r>
-              <w:rPr>
-                <w:lang w:val="en-US"/>
-              </w:rPr>
-              <w:t>Verpleedkundige</w:t>
-            </w:r>
-            <w:proofErr w:type="spellEnd"/>
-            <w:r>
-              <w:rPr>
-                <w:lang w:val="en-US"/>
-              </w:rPr>
-              <w:t>_</w:t>
-            </w:r>
-            <w:r>
-              <w:rPr>
-                <w:lang w:val="en-US"/>
-              </w:rPr>
-              <w:t xml:space="preserve"> </w:t>
-            </w:r>
-            <w:r>
-              <w:rPr>
-                <w:lang w:val="en-US"/>
-              </w:rPr>
-              <w:t>image</w:t>
-            </w:r>
-          </w:p>
-        </w:tc>
-        <w:tc>
-          <w:tcPr>
-            <w:tcW w:w="4508" w:type="dxa"/>
-          </w:tcPr>
-          <w:p>
-            <w:pPr>
-              <w:rPr>
-                <w:lang w:val="en-US"/>
-              </w:rPr>
-            </w:pPr>
-            <w:proofErr w:type="spellStart"/>
-            <w:r>
-              <w:rPr>
-                <w:lang w:val="en-US"/>
-              </w:rPr>
-              <w:t>Nurse_image</w:t>
-            </w:r>
-            <w:proofErr w:type="spellEnd"/>
-          </w:p>
-        </w:tc>
-      </w:tr>
-      <w:tr>
-        <w:tc>
-          <w:tcPr>
-            <w:tcW w:w="4508" w:type="dxa"/>
-          </w:tcPr>
-          <w:p>
-            <w:pPr>
-              <w:rPr>
-                <w:lang w:val="en-US"/>
-              </w:rPr>
-            </w:pPr>
-            <w:proofErr w:type="spellStart"/>
-            <w:r>
-              <w:rPr>
-                <w:lang w:val="en-US"/>
-              </w:rPr>
-              <w:t>Spelbegeleider</w:t>
-            </w:r>
-            <w:proofErr w:type="spellEnd"/>
-            <w:r>
-              <w:rPr>
-                <w:lang w:val="en-US"/>
-              </w:rPr>
-              <w:t>_</w:t>
-            </w:r>
-            <w:r>
-              <w:rPr>
-                <w:lang w:val="en-US"/>
-              </w:rPr>
-              <w:t xml:space="preserve"> </w:t>
-            </w:r>
-            <w:r>
-              <w:rPr>
-                <w:lang w:val="en-US"/>
-              </w:rPr>
-              <w:t>image</w:t>
-            </w:r>
-          </w:p>
-        </w:tc>
-        <w:tc>
-          <w:tcPr>
-            <w:tcW w:w="4508" w:type="dxa"/>
-          </w:tcPr>
-          <w:p>
-            <w:pPr>
-              <w:rPr>
-                <w:lang w:val="en-US"/>
-              </w:rPr>
-            </w:pPr>
-            <w:proofErr w:type="spellStart"/>
-            <w:r>
-              <w:rPr>
-                <w:lang w:val="en-US"/>
-              </w:rPr>
-              <w:t>Game_leader_image</w:t>
             </w:r>
             <w:bookmarkStart w:id="0" w:name="_GoBack"/>
             <w:bookmarkEnd w:id="0"/>
@@ -2477,6 +2252,165 @@
               <w:rPr>
                 <w:lang w:val="en-US"/>
               </w:rPr>
+              <w:t>Slaapdokter</w:t>
+            </w:r>
+            <w:proofErr w:type="spellEnd"/>
+            <w:r>
+              <w:rPr>
+                <w:lang w:val="en-US"/>
+              </w:rPr>
+              <w:t>_</w:t>
+            </w:r>
+            <w:r>
+              <w:t xml:space="preserve"> </w:t>
+            </w:r>
+            <w:r>
+              <w:rPr>
+                <w:lang w:val="en-US"/>
+              </w:rPr>
+              <w:t>image</w:t>
+            </w:r>
+          </w:p>
+        </w:tc>
+        <w:tc>
+          <w:tcPr>
+            <w:tcW w:w="4508" w:type="dxa"/>
+          </w:tcPr>
+          <w:p>
+            <w:pPr>
+              <w:rPr>
+                <w:lang w:val="en-US"/>
+              </w:rPr>
+            </w:pPr>
+            <w:proofErr w:type="spellStart"/>
+            <w:r>
+              <w:rPr>
+                <w:lang w:val="en-US"/>
+              </w:rPr>
+              <w:t>Sleep_doctor</w:t>
+            </w:r>
+            <w:proofErr w:type="spellEnd"/>
+            <w:r>
+              <w:rPr>
+                <w:lang w:val="en-US"/>
+              </w:rPr>
+              <w:t xml:space="preserve"> _image</w:t>
+            </w:r>
+          </w:p>
+        </w:tc>
+      </w:tr>
+      <w:tr>
+        <w:tc>
+          <w:tcPr>
+            <w:tcW w:w="4508" w:type="dxa"/>
+          </w:tcPr>
+          <w:p>
+            <w:pPr>
+              <w:rPr>
+                <w:lang w:val="en-US"/>
+              </w:rPr>
+            </w:pPr>
+            <w:proofErr w:type="spellStart"/>
+            <w:r>
+              <w:rPr>
+                <w:lang w:val="en-US"/>
+              </w:rPr>
+              <w:t>Verpleedkundige</w:t>
+            </w:r>
+            <w:proofErr w:type="spellEnd"/>
+            <w:r>
+              <w:rPr>
+                <w:lang w:val="en-US"/>
+              </w:rPr>
+              <w:t>_ image</w:t>
+            </w:r>
+          </w:p>
+        </w:tc>
+        <w:tc>
+          <w:tcPr>
+            <w:tcW w:w="4508" w:type="dxa"/>
+          </w:tcPr>
+          <w:p>
+            <w:pPr>
+              <w:rPr>
+                <w:lang w:val="en-US"/>
+              </w:rPr>
+            </w:pPr>
+            <w:proofErr w:type="spellStart"/>
+            <w:r>
+              <w:rPr>
+                <w:lang w:val="en-US"/>
+              </w:rPr>
+              <w:t>Nurse_image</w:t>
+            </w:r>
+            <w:proofErr w:type="spellEnd"/>
+          </w:p>
+        </w:tc>
+      </w:tr>
+      <w:tr>
+        <w:tc>
+          <w:tcPr>
+            <w:tcW w:w="4508" w:type="dxa"/>
+          </w:tcPr>
+          <w:p>
+            <w:pPr>
+              <w:rPr>
+                <w:lang w:val="en-US"/>
+              </w:rPr>
+            </w:pPr>
+            <w:proofErr w:type="spellStart"/>
+            <w:r>
+              <w:rPr>
+                <w:lang w:val="en-US"/>
+              </w:rPr>
+              <w:t>Spelbegeleider</w:t>
+            </w:r>
+            <w:proofErr w:type="spellEnd"/>
+            <w:r>
+              <w:rPr>
+                <w:lang w:val="en-US"/>
+              </w:rPr>
+              <w:t>_ image</w:t>
+            </w:r>
+          </w:p>
+        </w:tc>
+        <w:tc>
+          <w:tcPr>
+            <w:tcW w:w="4508" w:type="dxa"/>
+          </w:tcPr>
+          <w:p>
+            <w:pPr>
+              <w:rPr>
+                <w:lang w:val="en-US"/>
+              </w:rPr>
+            </w:pPr>
+            <w:proofErr w:type="spellStart"/>
+            <w:r>
+              <w:rPr>
+                <w:lang w:val="en-US"/>
+              </w:rPr>
+              <w:t>Game_leader_image</w:t>
+            </w:r>
+            <w:proofErr w:type="spellEnd"/>
+          </w:p>
+        </w:tc>
+      </w:tr>
+      <w:tr>
+        <w:tc>
+          <w:tcPr>
+            <w:tcW w:w="4508" w:type="dxa"/>
+          </w:tcPr>
+          <w:p>
+            <w:pPr>
+              <w:rPr>
+                <w:lang w:val="en-US"/>
+              </w:rPr>
+            </w:pPr>
+            <w:proofErr w:type="spellStart"/>
+            <w:r>
+              <w:rPr>
+                <w:lang w:val="en-US"/>
+              </w:rPr>
               <w:t>Kinderpsycholoog</w:t>
             </w:r>
             <w:proofErr w:type="spellEnd"/>
@@ -2484,19 +2418,7 @@
               <w:rPr>
                 <w:lang w:val="en-US"/>
               </w:rPr>
-              <w:t>_</w:t>
-            </w:r>
-            <w:r>
-              <w:rPr>
-                <w:lang w:val="en-US"/>
-              </w:rPr>
-              <w:t xml:space="preserve"> </w:t>
-            </w:r>
-            <w:r>
-              <w:rPr>
-                <w:lang w:val="en-US"/>
-              </w:rPr>
-              <w:t>image</w:t>
+              <w:t>_ image</w:t>
             </w:r>
           </w:p>
         </w:tc>

</xml_diff>